<commit_message>
Turned in Pivotal Lab
</commit_message>
<xml_diff>
--- a/PivotalLab.docx
+++ b/PivotalLab.docx
@@ -25,6 +25,54 @@
         <w:rPr>
           <w:noProof/>
         </w:rPr>
+        <w:drawing>
+          <wp:inline distT="0" distB="0" distL="0" distR="0">
+            <wp:extent cx="4619063" cy="6953250"/>
+            <wp:effectExtent l="19050" t="0" r="0" b="0"/>
+            <wp:docPr id="6" name="Picture 5" descr="AddedStory.png"/>
+            <wp:cNvGraphicFramePr>
+              <a:graphicFrameLocks xmlns:a="http://schemas.openxmlformats.org/drawingml/2006/main" noChangeAspect="1"/>
+            </wp:cNvGraphicFramePr>
+            <a:graphic xmlns:a="http://schemas.openxmlformats.org/drawingml/2006/main">
+              <a:graphicData uri="http://schemas.openxmlformats.org/drawingml/2006/picture">
+                <pic:pic xmlns:pic="http://schemas.openxmlformats.org/drawingml/2006/picture">
+                  <pic:nvPicPr>
+                    <pic:cNvPr id="0" name="AddedStory.png"/>
+                    <pic:cNvPicPr/>
+                  </pic:nvPicPr>
+                  <pic:blipFill>
+                    <a:blip r:embed="rId4" cstate="print"/>
+                    <a:stretch>
+                      <a:fillRect/>
+                    </a:stretch>
+                  </pic:blipFill>
+                  <pic:spPr>
+                    <a:xfrm>
+                      <a:off x="0" y="0"/>
+                      <a:ext cx="4619708" cy="6954222"/>
+                    </a:xfrm>
+                    <a:prstGeom prst="rect">
+                      <a:avLst/>
+                    </a:prstGeom>
+                  </pic:spPr>
+                </pic:pic>
+              </a:graphicData>
+            </a:graphic>
+          </wp:inline>
+        </w:drawing>
+      </w:r>
+    </w:p>
+    <w:p>
+      <w:r>
+        <w:t>Stefan placed a story in the Icebox.</w:t>
+      </w:r>
+    </w:p>
+    <w:p>
+      <w:r>
+        <w:rPr>
+          <w:noProof/>
+        </w:rPr>
+        <w:lastRenderedPageBreak/>
         <w:drawing>
           <wp:inline distT="0" distB="0" distL="0" distR="0">
             <wp:extent cx="3027173" cy="5314950"/>
@@ -43,7 +91,7 @@
                     </pic:cNvPicPr>
                   </pic:nvPicPr>
                   <pic:blipFill>
-                    <a:blip r:embed="rId4" cstate="print"/>
+                    <a:blip r:embed="rId5" cstate="print"/>
                     <a:srcRect/>
                     <a:stretch>
                       <a:fillRect/>
@@ -99,7 +147,7 @@
                     <pic:cNvPicPr/>
                   </pic:nvPicPr>
                   <pic:blipFill>
-                    <a:blip r:embed="rId5" cstate="print"/>
+                    <a:blip r:embed="rId6" cstate="print"/>
                     <a:stretch>
                       <a:fillRect/>
                     </a:stretch>
@@ -130,6 +178,55 @@
         <w:rPr>
           <w:noProof/>
         </w:rPr>
+        <w:lastRenderedPageBreak/>
+        <w:drawing>
+          <wp:inline distT="0" distB="0" distL="0" distR="0">
+            <wp:extent cx="4675584" cy="7067550"/>
+            <wp:effectExtent l="19050" t="0" r="0" b="0"/>
+            <wp:docPr id="10" name="Picture 7" descr="MovedStory.png"/>
+            <wp:cNvGraphicFramePr>
+              <a:graphicFrameLocks xmlns:a="http://schemas.openxmlformats.org/drawingml/2006/main" noChangeAspect="1"/>
+            </wp:cNvGraphicFramePr>
+            <a:graphic xmlns:a="http://schemas.openxmlformats.org/drawingml/2006/main">
+              <a:graphicData uri="http://schemas.openxmlformats.org/drawingml/2006/picture">
+                <pic:pic xmlns:pic="http://schemas.openxmlformats.org/drawingml/2006/picture">
+                  <pic:nvPicPr>
+                    <pic:cNvPr id="0" name="MovedStory.png"/>
+                    <pic:cNvPicPr/>
+                  </pic:nvPicPr>
+                  <pic:blipFill>
+                    <a:blip r:embed="rId7" cstate="print"/>
+                    <a:stretch>
+                      <a:fillRect/>
+                    </a:stretch>
+                  </pic:blipFill>
+                  <pic:spPr>
+                    <a:xfrm>
+                      <a:off x="0" y="0"/>
+                      <a:ext cx="4676237" cy="7068537"/>
+                    </a:xfrm>
+                    <a:prstGeom prst="rect">
+                      <a:avLst/>
+                    </a:prstGeom>
+                  </pic:spPr>
+                </pic:pic>
+              </a:graphicData>
+            </a:graphic>
+          </wp:inline>
+        </w:drawing>
+      </w:r>
+    </w:p>
+    <w:p>
+      <w:r>
+        <w:t>Stefan moved a story to the backlog.</w:t>
+      </w:r>
+    </w:p>
+    <w:p>
+      <w:r>
+        <w:rPr>
+          <w:noProof/>
+        </w:rPr>
+        <w:lastRenderedPageBreak/>
         <w:drawing>
           <wp:inline distT="0" distB="0" distL="0" distR="0">
             <wp:extent cx="5943600" cy="2567564"/>
@@ -148,7 +245,7 @@
                     </pic:cNvPicPr>
                   </pic:nvPicPr>
                   <pic:blipFill>
-                    <a:blip r:embed="rId6" cstate="print"/>
+                    <a:blip r:embed="rId8" cstate="print"/>
                     <a:srcRect/>
                     <a:stretch>
                       <a:fillRect/>
@@ -204,7 +301,7 @@
                     <pic:cNvPicPr/>
                   </pic:nvPicPr>
                   <pic:blipFill>
-                    <a:blip r:embed="rId7" cstate="print"/>
+                    <a:blip r:embed="rId9" cstate="print"/>
                     <a:stretch>
                       <a:fillRect/>
                     </a:stretch>
@@ -224,17 +321,105 @@
           </wp:inline>
         </w:drawing>
       </w:r>
-    </w:p>
-    <w:p>
       <w:r>
         <w:t>Dan moved a story to the backlog.</w:t>
       </w:r>
-    </w:p>
-    <w:p>
       <w:r>
         <w:rPr>
           <w:noProof/>
         </w:rPr>
+        <w:lastRenderedPageBreak/>
+        <w:drawing>
+          <wp:inline distT="0" distB="0" distL="0" distR="0">
+            <wp:extent cx="5334745" cy="8097381"/>
+            <wp:effectExtent l="19050" t="0" r="0" b="0"/>
+            <wp:docPr id="12" name="Picture 11" descr="StartStory.png"/>
+            <wp:cNvGraphicFramePr>
+              <a:graphicFrameLocks xmlns:a="http://schemas.openxmlformats.org/drawingml/2006/main" noChangeAspect="1"/>
+            </wp:cNvGraphicFramePr>
+            <a:graphic xmlns:a="http://schemas.openxmlformats.org/drawingml/2006/main">
+              <a:graphicData uri="http://schemas.openxmlformats.org/drawingml/2006/picture">
+                <pic:pic xmlns:pic="http://schemas.openxmlformats.org/drawingml/2006/picture">
+                  <pic:nvPicPr>
+                    <pic:cNvPr id="0" name="StartStory.png"/>
+                    <pic:cNvPicPr/>
+                  </pic:nvPicPr>
+                  <pic:blipFill>
+                    <a:blip r:embed="rId10" cstate="print"/>
+                    <a:stretch>
+                      <a:fillRect/>
+                    </a:stretch>
+                  </pic:blipFill>
+                  <pic:spPr>
+                    <a:xfrm>
+                      <a:off x="0" y="0"/>
+                      <a:ext cx="5334745" cy="8097381"/>
+                    </a:xfrm>
+                    <a:prstGeom prst="rect">
+                      <a:avLst/>
+                    </a:prstGeom>
+                  </pic:spPr>
+                </pic:pic>
+              </a:graphicData>
+            </a:graphic>
+          </wp:inline>
+        </w:drawing>
+      </w:r>
+    </w:p>
+    <w:p>
+      <w:r>
+        <w:rPr>
+          <w:noProof/>
+        </w:rPr>
+        <w:lastRenderedPageBreak/>
+        <w:drawing>
+          <wp:inline distT="0" distB="0" distL="0" distR="0">
+            <wp:extent cx="4987100" cy="7534275"/>
+            <wp:effectExtent l="19050" t="0" r="4000" b="0"/>
+            <wp:docPr id="11" name="Picture 10" descr="CompletedStory.png"/>
+            <wp:cNvGraphicFramePr>
+              <a:graphicFrameLocks xmlns:a="http://schemas.openxmlformats.org/drawingml/2006/main" noChangeAspect="1"/>
+            </wp:cNvGraphicFramePr>
+            <a:graphic xmlns:a="http://schemas.openxmlformats.org/drawingml/2006/main">
+              <a:graphicData uri="http://schemas.openxmlformats.org/drawingml/2006/picture">
+                <pic:pic xmlns:pic="http://schemas.openxmlformats.org/drawingml/2006/picture">
+                  <pic:nvPicPr>
+                    <pic:cNvPr id="0" name="CompletedStory.png"/>
+                    <pic:cNvPicPr/>
+                  </pic:nvPicPr>
+                  <pic:blipFill>
+                    <a:blip r:embed="rId11" cstate="print"/>
+                    <a:stretch>
+                      <a:fillRect/>
+                    </a:stretch>
+                  </pic:blipFill>
+                  <pic:spPr>
+                    <a:xfrm>
+                      <a:off x="0" y="0"/>
+                      <a:ext cx="4987796" cy="7535327"/>
+                    </a:xfrm>
+                    <a:prstGeom prst="rect">
+                      <a:avLst/>
+                    </a:prstGeom>
+                  </pic:spPr>
+                </pic:pic>
+              </a:graphicData>
+            </a:graphic>
+          </wp:inline>
+        </w:drawing>
+      </w:r>
+    </w:p>
+    <w:p>
+      <w:r>
+        <w:t>Stefan completed a story.</w:t>
+      </w:r>
+    </w:p>
+    <w:p>
+      <w:r>
+        <w:rPr>
+          <w:noProof/>
+        </w:rPr>
+        <w:lastRenderedPageBreak/>
         <w:drawing>
           <wp:inline distT="0" distB="0" distL="0" distR="0">
             <wp:extent cx="5943600" cy="1812798"/>
@@ -253,7 +438,7 @@
                     </pic:cNvPicPr>
                   </pic:nvPicPr>
                   <pic:blipFill>
-                    <a:blip r:embed="rId8" cstate="print"/>
+                    <a:blip r:embed="rId12" cstate="print"/>
                     <a:srcRect/>
                     <a:stretch>
                       <a:fillRect/>
@@ -292,7 +477,6 @@
         <w:rPr>
           <w:noProof/>
         </w:rPr>
-        <w:lastRenderedPageBreak/>
         <w:drawing>
           <wp:inline distT="0" distB="0" distL="0" distR="0">
             <wp:extent cx="5943600" cy="3343275"/>
@@ -309,7 +493,7 @@
                     <pic:cNvPicPr/>
                   </pic:nvPicPr>
                   <pic:blipFill>
-                    <a:blip r:embed="rId9" cstate="print"/>
+                    <a:blip r:embed="rId13" cstate="print"/>
                     <a:stretch>
                       <a:fillRect/>
                     </a:stretch>
@@ -333,6 +517,64 @@
     <w:p>
       <w:r>
         <w:t>Dan completed a story.</w:t>
+      </w:r>
+    </w:p>
+    <w:p>
+      <w:r>
+        <w:rPr>
+          <w:noProof/>
+        </w:rPr>
+        <w:lastRenderedPageBreak/>
+        <w:drawing>
+          <wp:inline distT="0" distB="0" distL="0" distR="0">
+            <wp:extent cx="3152775" cy="2181225"/>
+            <wp:effectExtent l="19050" t="0" r="9525" b="0"/>
+            <wp:docPr id="13" name="Picture 10"/>
+            <wp:cNvGraphicFramePr>
+              <a:graphicFrameLocks xmlns:a="http://schemas.openxmlformats.org/drawingml/2006/main" noChangeAspect="1"/>
+            </wp:cNvGraphicFramePr>
+            <a:graphic xmlns:a="http://schemas.openxmlformats.org/drawingml/2006/main">
+              <a:graphicData uri="http://schemas.openxmlformats.org/drawingml/2006/picture">
+                <pic:pic xmlns:pic="http://schemas.openxmlformats.org/drawingml/2006/picture">
+                  <pic:nvPicPr>
+                    <pic:cNvPr id="0" name="Picture 10"/>
+                    <pic:cNvPicPr>
+                      <a:picLocks noChangeAspect="1" noChangeArrowheads="1"/>
+                    </pic:cNvPicPr>
+                  </pic:nvPicPr>
+                  <pic:blipFill>
+                    <a:blip r:embed="rId14" cstate="print"/>
+                    <a:srcRect/>
+                    <a:stretch>
+                      <a:fillRect/>
+                    </a:stretch>
+                  </pic:blipFill>
+                  <pic:spPr bwMode="auto">
+                    <a:xfrm>
+                      <a:off x="0" y="0"/>
+                      <a:ext cx="3152775" cy="2181225"/>
+                    </a:xfrm>
+                    <a:prstGeom prst="rect">
+                      <a:avLst/>
+                    </a:prstGeom>
+                    <a:noFill/>
+                    <a:ln w="9525">
+                      <a:noFill/>
+                      <a:miter lim="800000"/>
+                      <a:headEnd/>
+                      <a:tailEnd/>
+                    </a:ln>
+                  </pic:spPr>
+                </pic:pic>
+              </a:graphicData>
+            </a:graphic>
+          </wp:inline>
+        </w:drawing>
+      </w:r>
+    </w:p>
+    <w:p>
+      <w:r>
+        <w:t>All stories are accepted.</w:t>
       </w:r>
     </w:p>
     <w:sectPr>

</xml_diff>